<commit_message>
make spot trade full
</commit_message>
<xml_diff>
--- a/diagrams/uc/do-spot-trade.docx
+++ b/diagrams/uc/do-spot-trade.docx
@@ -203,7 +203,19 @@
               <w:rPr>
                 <w:color w:val="FF0000"/>
               </w:rPr>
-              <w:t>This allows traders and coverage groups to do spot trades.</w:t>
+              <w:t>This</w:t>
+            </w:r>
+            <w:r>
+              <w:rPr>
+                <w:color w:val="FF0000"/>
+              </w:rPr>
+              <w:t xml:space="preserve"> UC</w:t>
+            </w:r>
+            <w:r>
+              <w:rPr>
+                <w:color w:val="FF0000"/>
+              </w:rPr>
+              <w:t xml:space="preserve"> allows traders and coverage groups to do spot trades.</w:t>
             </w:r>
           </w:p>
           <w:p/>
@@ -229,13 +241,25 @@
           <w:p>
             <w:pPr>
               <w:spacing w:before="120"/>
-            </w:pPr>
-            <w:r>
-              <w:rPr>
-                <w:b/>
-                <w:bCs/>
-              </w:rPr>
-              <w:t xml:space="preserve">Trigger: </w:t>
+              <w:rPr>
+                <w:color w:val="FF0000"/>
+              </w:rPr>
+            </w:pPr>
+            <w:r>
+              <w:rPr>
+                <w:b/>
+                <w:bCs/>
+              </w:rPr>
+              <w:t>Trigger:</w:t>
+            </w:r>
+            <w:r>
+              <w:t xml:space="preserve"> </w:t>
+            </w:r>
+            <w:r>
+              <w:rPr>
+                <w:color w:val="FF0000"/>
+              </w:rPr>
+              <w:t>This UC starts when the trader initiates a spot trade from the system.</w:t>
             </w:r>
           </w:p>
           <w:p>
@@ -251,6 +275,12 @@
             </w:r>
             <w:r>
               <w:t xml:space="preserve">   </w:t>
+            </w:r>
+            <w:r>
+              <w:rPr>
+                <w:color w:val="FF0000"/>
+              </w:rPr>
+              <w:t>Regular</w:t>
             </w:r>
           </w:p>
         </w:tc>
@@ -547,20 +577,43 @@
             <w:pPr>
               <w:rPr>
                 <w:rFonts w:ascii="Brush Script MT" w:hAnsi="Brush Script MT"/>
+                <w:color w:val="FF0000"/>
+              </w:rPr>
+            </w:pPr>
+            <w:r>
+              <w:rPr>
+                <w:color w:val="FF0000"/>
+              </w:rPr>
+              <w:t>Selected Account        Trader</w:t>
+            </w:r>
+            <w:r>
+              <w:rPr>
+                <w:color w:val="FF0000"/>
+              </w:rPr>
+              <w:t>, Coverage Group</w:t>
+            </w:r>
+          </w:p>
+          <w:p>
+            <w:pPr>
+              <w:rPr>
+                <w:color w:val="FF0000"/>
+              </w:rPr>
+            </w:pPr>
+            <w:r>
+              <w:rPr>
+                <w:color w:val="FF0000"/>
+              </w:rPr>
+              <w:t>Trade Amount             Trader, Coverage Group</w:t>
+            </w:r>
+          </w:p>
+          <w:p>
+            <w:pPr>
+              <w:rPr>
+                <w:rFonts w:ascii="Brush Script MT" w:hAnsi="Brush Script MT"/>
               </w:rPr>
             </w:pPr>
             <w:r>
               <w:t>................................................    ......................</w:t>
-            </w:r>
-          </w:p>
-          <w:p>
-            <w:pPr>
-              <w:rPr>
-                <w:rFonts w:ascii="Brush Script MT" w:hAnsi="Brush Script MT"/>
-              </w:rPr>
-            </w:pPr>
-            <w:r>
-              <w:t>................................................    ...................... ................................................    ......................</w:t>
             </w:r>
           </w:p>
           <w:p>
@@ -640,44 +693,96 @@
           <w:p>
             <w:pPr>
               <w:rPr>
+                <w:color w:val="FF0000"/>
+              </w:rPr>
+            </w:pPr>
+            <w:bookmarkStart w:id="0" w:name="_Hlk165928557"/>
+            <w:r>
+              <w:rPr>
+                <w:color w:val="FF0000"/>
+              </w:rPr>
+              <w:t xml:space="preserve">Amount Prompt                    </w:t>
+            </w:r>
+            <w:bookmarkStart w:id="1" w:name="_Hlk165928725"/>
+            <w:r>
+              <w:rPr>
+                <w:color w:val="FF0000"/>
+              </w:rPr>
+              <w:t>Trader, Coverage Group</w:t>
+            </w:r>
+            <w:bookmarkEnd w:id="1"/>
+          </w:p>
+          <w:p>
+            <w:pPr>
+              <w:rPr>
                 <w:rFonts w:ascii="Brush Script MT" w:hAnsi="Brush Script MT"/>
-              </w:rPr>
-            </w:pPr>
-            <w:r>
-              <w:t>................................................    ......................</w:t>
+                <w:color w:val="FF0000"/>
+              </w:rPr>
+            </w:pPr>
+            <w:r>
+              <w:rPr>
+                <w:color w:val="FF0000"/>
+              </w:rPr>
+              <w:t xml:space="preserve">Trade Success Prompt          </w:t>
+            </w:r>
+            <w:r>
+              <w:rPr>
+                <w:color w:val="FF0000"/>
+              </w:rPr>
+              <w:t>Trader, Coverage Group</w:t>
             </w:r>
           </w:p>
           <w:p>
             <w:pPr>
               <w:rPr>
                 <w:rFonts w:ascii="Brush Script MT" w:hAnsi="Brush Script MT"/>
-              </w:rPr>
-            </w:pPr>
-            <w:r>
-              <w:t>................................................    ......................</w:t>
+                <w:color w:val="FF0000"/>
+              </w:rPr>
+            </w:pPr>
+            <w:r>
+              <w:rPr>
+                <w:color w:val="FF0000"/>
+              </w:rPr>
+              <w:t xml:space="preserve">Failure Prompt                      </w:t>
+            </w:r>
+            <w:bookmarkStart w:id="2" w:name="_Hlk165928663"/>
+            <w:r>
+              <w:rPr>
+                <w:color w:val="FF0000"/>
+              </w:rPr>
+              <w:t>Trader, Coverage Group</w:t>
             </w:r>
           </w:p>
           <w:p>
             <w:pPr>
               <w:rPr>
                 <w:rFonts w:ascii="Brush Script MT" w:hAnsi="Brush Script MT"/>
-              </w:rPr>
-            </w:pPr>
-            <w:r>
-              <w:t>................................................    ......................</w:t>
-            </w:r>
-          </w:p>
-          <w:p>
-            <w:pPr>
-              <w:rPr>
-                <w:rFonts w:ascii="Brush Script MT" w:hAnsi="Brush Script MT"/>
-              </w:rPr>
-            </w:pPr>
-            <w:r>
-              <w:t>................................................    ......................</w:t>
-            </w:r>
-          </w:p>
-          <w:p/>
+                <w:color w:val="FF0000"/>
+              </w:rPr>
+            </w:pPr>
+            <w:bookmarkStart w:id="3" w:name="_Hlk165928858"/>
+            <w:bookmarkEnd w:id="0"/>
+            <w:bookmarkEnd w:id="2"/>
+            <w:r>
+              <w:rPr>
+                <w:color w:val="FF0000"/>
+              </w:rPr>
+              <w:t xml:space="preserve">Base Account Selected         </w:t>
+            </w:r>
+            <w:bookmarkEnd w:id="3"/>
+            <w:r>
+              <w:rPr>
+                <w:color w:val="FF0000"/>
+              </w:rPr>
+              <w:t>Trader</w:t>
+            </w:r>
+            <w:r>
+              <w:rPr>
+                <w:color w:val="FF0000"/>
+              </w:rPr>
+              <w:t>, Coverage Group</w:t>
+            </w:r>
+          </w:p>
         </w:tc>
       </w:tr>
       <w:tr>
@@ -715,74 +820,472 @@
           </w:p>
           <w:p>
             <w:pPr>
+              <w:pStyle w:val="ListParagraph"/>
+              <w:numPr>
+                <w:ilvl w:val="0"/>
+                <w:numId w:val="3"/>
+              </w:numPr>
               <w:spacing w:before="120" w:after="120"/>
-            </w:pPr>
-          </w:p>
-          <w:p>
-            <w:pPr>
+              <w:rPr>
+                <w:color w:val="FF0000"/>
+              </w:rPr>
+            </w:pPr>
+            <w:r>
+              <w:rPr>
+                <w:noProof/>
+                <w:color w:val="FF0000"/>
+              </w:rPr>
+              <mc:AlternateContent>
+                <mc:Choice Requires="wps">
+                  <w:drawing>
+                    <wp:anchor distT="0" distB="0" distL="114300" distR="114300" simplePos="0" relativeHeight="251660288" behindDoc="0" locked="0" layoutInCell="1" allowOverlap="1" wp14:anchorId="626C167D" wp14:editId="79F7A8D2">
+                      <wp:simplePos x="0" y="0"/>
+                      <wp:positionH relativeFrom="column">
+                        <wp:posOffset>4148042</wp:posOffset>
+                      </wp:positionH>
+                      <wp:positionV relativeFrom="paragraph">
+                        <wp:posOffset>197456</wp:posOffset>
+                      </wp:positionV>
+                      <wp:extent cx="341906" cy="276419"/>
+                      <wp:effectExtent l="0" t="25400" r="39370" b="15875"/>
+                      <wp:wrapNone/>
+                      <wp:docPr id="1714401049" name="Straight Arrow Connector 2"/>
+                      <wp:cNvGraphicFramePr/>
+                      <a:graphic xmlns:a="http://schemas.openxmlformats.org/drawingml/2006/main">
+                        <a:graphicData uri="http://schemas.microsoft.com/office/word/2010/wordprocessingShape">
+                          <wps:wsp>
+                            <wps:cNvCnPr/>
+                            <wps:spPr>
+                              <a:xfrm flipV="1">
+                                <a:off x="0" y="0"/>
+                                <a:ext cx="341906" cy="276419"/>
+                              </a:xfrm>
+                              <a:prstGeom prst="straightConnector1">
+                                <a:avLst/>
+                              </a:prstGeom>
+                              <a:ln>
+                                <a:tailEnd type="triangle"/>
+                              </a:ln>
+                            </wps:spPr>
+                            <wps:style>
+                              <a:lnRef idx="1">
+                                <a:schemeClr val="accent1"/>
+                              </a:lnRef>
+                              <a:fillRef idx="0">
+                                <a:schemeClr val="accent1"/>
+                              </a:fillRef>
+                              <a:effectRef idx="0">
+                                <a:schemeClr val="accent1"/>
+                              </a:effectRef>
+                              <a:fontRef idx="minor">
+                                <a:schemeClr val="tx1"/>
+                              </a:fontRef>
+                            </wps:style>
+                            <wps:bodyPr/>
+                          </wps:wsp>
+                        </a:graphicData>
+                      </a:graphic>
+                      <wp14:sizeRelH relativeFrom="margin">
+                        <wp14:pctWidth>0</wp14:pctWidth>
+                      </wp14:sizeRelH>
+                      <wp14:sizeRelV relativeFrom="margin">
+                        <wp14:pctHeight>0</wp14:pctHeight>
+                      </wp14:sizeRelV>
+                    </wp:anchor>
+                  </w:drawing>
+                </mc:Choice>
+                <mc:Fallback>
+                  <w:pict>
+                    <v:shapetype w14:anchorId="60992AFF" id="_x0000_t32" coordsize="21600,21600" o:spt="32" o:oned="t" path="m,l21600,21600e" filled="f">
+                      <v:path arrowok="t" fillok="f" o:connecttype="none"/>
+                      <o:lock v:ext="edit" shapetype="t"/>
+                    </v:shapetype>
+                    <v:shape id="Straight Arrow Connector 2" o:spid="_x0000_s1026" type="#_x0000_t32" style="position:absolute;margin-left:326.6pt;margin-top:15.55pt;width:26.9pt;height:21.75pt;flip:y;z-index:251660288;visibility:visible;mso-wrap-style:square;mso-width-percent:0;mso-height-percent:0;mso-wrap-distance-left:9pt;mso-wrap-distance-top:0;mso-wrap-distance-right:9pt;mso-wrap-distance-bottom:0;mso-position-horizontal:absolute;mso-position-horizontal-relative:text;mso-position-vertical:absolute;mso-position-vertical-relative:text;mso-width-percent:0;mso-height-percent:0;mso-width-relative:margin;mso-height-relative:margin" o:gfxdata="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" strokecolor="#5b9bd5 [3204]" strokeweight=".5pt">
+                      <v:stroke endarrow="block" joinstyle="miter"/>
+                    </v:shape>
+                  </w:pict>
+                </mc:Fallback>
+              </mc:AlternateContent>
+            </w:r>
+            <w:r>
+              <w:rPr>
+                <w:color w:val="FF0000"/>
+              </w:rPr>
+              <w:t>The trader or coverage group chooses the product he</w:t>
+            </w:r>
+            <w:r>
+              <w:rPr>
+                <w:color w:val="FF0000"/>
+              </w:rPr>
+              <w:br/>
+            </w:r>
+            <w:r>
+              <w:rPr>
+                <w:color w:val="FF0000"/>
+              </w:rPr>
+              <w:t>wants to trade.</w:t>
+            </w:r>
+          </w:p>
+          <w:p>
+            <w:pPr>
+              <w:pStyle w:val="ListParagraph"/>
+              <w:numPr>
+                <w:ilvl w:val="0"/>
+                <w:numId w:val="3"/>
+              </w:numPr>
               <w:spacing w:before="120" w:after="120"/>
-            </w:pPr>
-          </w:p>
-          <w:p>
-            <w:pPr>
+              <w:rPr>
+                <w:color w:val="FF0000"/>
+              </w:rPr>
+            </w:pPr>
+            <w:r>
+              <w:rPr>
+                <w:color w:val="FF0000"/>
+              </w:rPr>
+              <w:t>The trader or coverage group enters the amount of the trade.</w:t>
+            </w:r>
+          </w:p>
+          <w:p>
+            <w:pPr>
+              <w:pStyle w:val="ListParagraph"/>
+              <w:numPr>
+                <w:ilvl w:val="0"/>
+                <w:numId w:val="3"/>
+              </w:numPr>
               <w:spacing w:before="120" w:after="120"/>
-            </w:pPr>
+              <w:rPr>
+                <w:color w:val="FF0000"/>
+              </w:rPr>
+            </w:pPr>
+            <w:r>
+              <w:rPr>
+                <w:noProof/>
+                <w:color w:val="FF0000"/>
+              </w:rPr>
+              <mc:AlternateContent>
+                <mc:Choice Requires="wps">
+                  <w:drawing>
+                    <wp:anchor distT="0" distB="0" distL="114300" distR="114300" simplePos="0" relativeHeight="251661312" behindDoc="0" locked="0" layoutInCell="1" allowOverlap="1" wp14:anchorId="237EF00E" wp14:editId="6BF6E3A7">
+                      <wp:simplePos x="0" y="0"/>
+                      <wp:positionH relativeFrom="column">
+                        <wp:posOffset>3273397</wp:posOffset>
+                      </wp:positionH>
+                      <wp:positionV relativeFrom="paragraph">
+                        <wp:posOffset>116950</wp:posOffset>
+                      </wp:positionV>
+                      <wp:extent cx="1104762" cy="182880"/>
+                      <wp:effectExtent l="0" t="0" r="38735" b="58420"/>
+                      <wp:wrapNone/>
+                      <wp:docPr id="2031964491" name="Straight Arrow Connector 3"/>
+                      <wp:cNvGraphicFramePr/>
+                      <a:graphic xmlns:a="http://schemas.openxmlformats.org/drawingml/2006/main">
+                        <a:graphicData uri="http://schemas.microsoft.com/office/word/2010/wordprocessingShape">
+                          <wps:wsp>
+                            <wps:cNvCnPr/>
+                            <wps:spPr>
+                              <a:xfrm>
+                                <a:off x="0" y="0"/>
+                                <a:ext cx="1104762" cy="182880"/>
+                              </a:xfrm>
+                              <a:prstGeom prst="straightConnector1">
+                                <a:avLst/>
+                              </a:prstGeom>
+                              <a:ln>
+                                <a:tailEnd type="triangle"/>
+                              </a:ln>
+                            </wps:spPr>
+                            <wps:style>
+                              <a:lnRef idx="1">
+                                <a:schemeClr val="accent1"/>
+                              </a:lnRef>
+                              <a:fillRef idx="0">
+                                <a:schemeClr val="accent1"/>
+                              </a:fillRef>
+                              <a:effectRef idx="0">
+                                <a:schemeClr val="accent1"/>
+                              </a:effectRef>
+                              <a:fontRef idx="minor">
+                                <a:schemeClr val="tx1"/>
+                              </a:fontRef>
+                            </wps:style>
+                            <wps:bodyPr/>
+                          </wps:wsp>
+                        </a:graphicData>
+                      </a:graphic>
+                    </wp:anchor>
+                  </w:drawing>
+                </mc:Choice>
+                <mc:Fallback>
+                  <w:pict>
+                    <v:shape w14:anchorId="550C2110" id="Straight Arrow Connector 3" o:spid="_x0000_s1026" type="#_x0000_t32" style="position:absolute;margin-left:257.75pt;margin-top:9.2pt;width:87pt;height:14.4pt;z-index:251661312;visibility:visible;mso-wrap-style:square;mso-wrap-distance-left:9pt;mso-wrap-distance-top:0;mso-wrap-distance-right:9pt;mso-wrap-distance-bottom:0;mso-position-horizontal:absolute;mso-position-horizontal-relative:text;mso-position-vertical:absolute;mso-position-vertical-relative:text" o:gfxdata="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" strokecolor="#5b9bd5 [3204]" strokeweight=".5pt">
+                      <v:stroke endarrow="block" joinstyle="miter"/>
+                    </v:shape>
+                  </w:pict>
+                </mc:Fallback>
+              </mc:AlternateContent>
+            </w:r>
+            <w:r>
+              <w:rPr>
+                <w:color w:val="FF0000"/>
+              </w:rPr>
+              <w:t>The system</w:t>
+            </w:r>
+            <w:r>
+              <w:rPr>
+                <w:color w:val="FF0000"/>
+              </w:rPr>
+              <w:t xml:space="preserve"> registers the trade in the database.</w:t>
+            </w:r>
           </w:p>
           <w:p>
             <w:pPr>
               <w:spacing w:before="120" w:after="120"/>
-            </w:pPr>
-          </w:p>
-          <w:p>
-            <w:pPr>
+              <w:rPr>
+                <w:b/>
+                <w:bCs/>
+              </w:rPr>
+            </w:pPr>
+            <w:r>
+              <w:rPr>
+                <w:b/>
+                <w:bCs/>
+              </w:rPr>
+              <w:t>Alternate Steps:</w:t>
+            </w:r>
+          </w:p>
+          <w:p>
+            <w:pPr>
+              <w:pStyle w:val="ListParagraph"/>
+              <w:numPr>
+                <w:ilvl w:val="0"/>
+                <w:numId w:val="5"/>
+              </w:numPr>
               <w:spacing w:before="120" w:after="120"/>
-            </w:pPr>
+              <w:rPr>
+                <w:color w:val="FF0000"/>
+              </w:rPr>
+            </w:pPr>
+            <w:r>
+              <w:rPr>
+                <w:noProof/>
+                <w:color w:val="FF0000"/>
+              </w:rPr>
+              <mc:AlternateContent>
+                <mc:Choice Requires="wps">
+                  <w:drawing>
+                    <wp:anchor distT="0" distB="0" distL="114300" distR="114300" simplePos="0" relativeHeight="251662336" behindDoc="0" locked="0" layoutInCell="1" allowOverlap="1" wp14:anchorId="3EA6CAD4" wp14:editId="61D0387E">
+                      <wp:simplePos x="0" y="0"/>
+                      <wp:positionH relativeFrom="column">
+                        <wp:posOffset>3710719</wp:posOffset>
+                      </wp:positionH>
+                      <wp:positionV relativeFrom="paragraph">
+                        <wp:posOffset>178573</wp:posOffset>
+                      </wp:positionV>
+                      <wp:extent cx="778952" cy="421419"/>
+                      <wp:effectExtent l="0" t="0" r="34290" b="36195"/>
+                      <wp:wrapNone/>
+                      <wp:docPr id="2114429251" name="Straight Arrow Connector 4"/>
+                      <wp:cNvGraphicFramePr/>
+                      <a:graphic xmlns:a="http://schemas.openxmlformats.org/drawingml/2006/main">
+                        <a:graphicData uri="http://schemas.microsoft.com/office/word/2010/wordprocessingShape">
+                          <wps:wsp>
+                            <wps:cNvCnPr/>
+                            <wps:spPr>
+                              <a:xfrm>
+                                <a:off x="0" y="0"/>
+                                <a:ext cx="778952" cy="421419"/>
+                              </a:xfrm>
+                              <a:prstGeom prst="straightConnector1">
+                                <a:avLst/>
+                              </a:prstGeom>
+                              <a:ln>
+                                <a:tailEnd type="triangle"/>
+                              </a:ln>
+                            </wps:spPr>
+                            <wps:style>
+                              <a:lnRef idx="1">
+                                <a:schemeClr val="accent1"/>
+                              </a:lnRef>
+                              <a:fillRef idx="0">
+                                <a:schemeClr val="accent1"/>
+                              </a:fillRef>
+                              <a:effectRef idx="0">
+                                <a:schemeClr val="accent1"/>
+                              </a:effectRef>
+                              <a:fontRef idx="minor">
+                                <a:schemeClr val="tx1"/>
+                              </a:fontRef>
+                            </wps:style>
+                            <wps:bodyPr/>
+                          </wps:wsp>
+                        </a:graphicData>
+                      </a:graphic>
+                    </wp:anchor>
+                  </w:drawing>
+                </mc:Choice>
+                <mc:Fallback>
+                  <w:pict>
+                    <v:shape w14:anchorId="08513706" id="Straight Arrow Connector 4" o:spid="_x0000_s1026" type="#_x0000_t32" style="position:absolute;margin-left:292.2pt;margin-top:14.05pt;width:61.35pt;height:33.2pt;z-index:251662336;visibility:visible;mso-wrap-style:square;mso-wrap-distance-left:9pt;mso-wrap-distance-top:0;mso-wrap-distance-right:9pt;mso-wrap-distance-bottom:0;mso-position-horizontal:absolute;mso-position-horizontal-relative:text;mso-position-vertical:absolute;mso-position-vertical-relative:text" o:gfxdata="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" strokecolor="#5b9bd5 [3204]" strokeweight=".5pt">
+                      <v:stroke endarrow="block" joinstyle="miter"/>
+                    </v:shape>
+                  </w:pict>
+                </mc:Fallback>
+              </mc:AlternateContent>
+            </w:r>
+            <w:r>
+              <w:rPr>
+                <w:color w:val="FF0000"/>
+              </w:rPr>
+              <w:t>Alt-1: If the trader or coverage group didn’t select an account, the selected account will be the base account.</w:t>
+            </w:r>
           </w:p>
           <w:p>
             <w:pPr>
               <w:spacing w:before="120" w:after="120"/>
-              <w:rPr>
-                <w:b/>
-                <w:bCs/>
-              </w:rPr>
-            </w:pPr>
-            <w:r>
-              <w:rPr>
-                <w:b/>
-                <w:bCs/>
-              </w:rPr>
-              <w:t>Alternate Steps:</w:t>
-            </w:r>
+            </w:pPr>
           </w:p>
           <w:p>
             <w:pPr>
               <w:spacing w:before="120" w:after="120"/>
-            </w:pPr>
-          </w:p>
-          <w:p>
-            <w:pPr>
+              <w:rPr>
+                <w:b/>
+                <w:bCs/>
+              </w:rPr>
+            </w:pPr>
+            <w:r>
+              <w:rPr>
+                <w:b/>
+                <w:bCs/>
+              </w:rPr>
+              <w:t>Exceptions:</w:t>
+            </w:r>
+          </w:p>
+          <w:p>
+            <w:pPr>
+              <w:pStyle w:val="ListParagraph"/>
+              <w:numPr>
+                <w:ilvl w:val="0"/>
+                <w:numId w:val="4"/>
+              </w:numPr>
               <w:spacing w:before="120" w:after="120"/>
-            </w:pPr>
-          </w:p>
-          <w:p>
-            <w:pPr>
-              <w:spacing w:before="120" w:after="120"/>
-            </w:pPr>
-          </w:p>
-          <w:p>
-            <w:pPr>
-              <w:spacing w:before="120" w:after="120"/>
-              <w:rPr>
-                <w:b/>
-                <w:bCs/>
-              </w:rPr>
-            </w:pPr>
-            <w:r>
-              <w:rPr>
-                <w:b/>
-                <w:bCs/>
-              </w:rPr>
-              <w:t>Exceptions:</w:t>
+              <w:rPr>
+                <w:color w:val="FF0000"/>
+              </w:rPr>
+            </w:pPr>
+            <w:r>
+              <w:rPr>
+                <w:noProof/>
+                <w:color w:val="FF0000"/>
+              </w:rPr>
+              <mc:AlternateContent>
+                <mc:Choice Requires="wps">
+                  <w:drawing>
+                    <wp:anchor distT="0" distB="0" distL="114300" distR="114300" simplePos="0" relativeHeight="251663360" behindDoc="0" locked="0" layoutInCell="1" allowOverlap="1" wp14:anchorId="325111F5" wp14:editId="0ECA7B56">
+                      <wp:simplePos x="0" y="0"/>
+                      <wp:positionH relativeFrom="column">
+                        <wp:posOffset>3623256</wp:posOffset>
+                      </wp:positionH>
+                      <wp:positionV relativeFrom="paragraph">
+                        <wp:posOffset>179236</wp:posOffset>
+                      </wp:positionV>
+                      <wp:extent cx="707666" cy="230257"/>
+                      <wp:effectExtent l="0" t="0" r="29210" b="49530"/>
+                      <wp:wrapNone/>
+                      <wp:docPr id="599205582" name="Straight Arrow Connector 5"/>
+                      <wp:cNvGraphicFramePr/>
+                      <a:graphic xmlns:a="http://schemas.openxmlformats.org/drawingml/2006/main">
+                        <a:graphicData uri="http://schemas.microsoft.com/office/word/2010/wordprocessingShape">
+                          <wps:wsp>
+                            <wps:cNvCnPr/>
+                            <wps:spPr>
+                              <a:xfrm>
+                                <a:off x="0" y="0"/>
+                                <a:ext cx="707666" cy="230257"/>
+                              </a:xfrm>
+                              <a:prstGeom prst="straightConnector1">
+                                <a:avLst/>
+                              </a:prstGeom>
+                              <a:ln>
+                                <a:tailEnd type="triangle"/>
+                              </a:ln>
+                            </wps:spPr>
+                            <wps:style>
+                              <a:lnRef idx="1">
+                                <a:schemeClr val="accent1"/>
+                              </a:lnRef>
+                              <a:fillRef idx="0">
+                                <a:schemeClr val="accent1"/>
+                              </a:fillRef>
+                              <a:effectRef idx="0">
+                                <a:schemeClr val="accent1"/>
+                              </a:effectRef>
+                              <a:fontRef idx="minor">
+                                <a:schemeClr val="tx1"/>
+                              </a:fontRef>
+                            </wps:style>
+                            <wps:bodyPr/>
+                          </wps:wsp>
+                        </a:graphicData>
+                      </a:graphic>
+                      <wp14:sizeRelH relativeFrom="margin">
+                        <wp14:pctWidth>0</wp14:pctWidth>
+                      </wp14:sizeRelH>
+                      <wp14:sizeRelV relativeFrom="margin">
+                        <wp14:pctHeight>0</wp14:pctHeight>
+                      </wp14:sizeRelV>
+                    </wp:anchor>
+                  </w:drawing>
+                </mc:Choice>
+                <mc:Fallback>
+                  <w:pict>
+                    <v:shape w14:anchorId="1D4F362F" id="Straight Arrow Connector 5" o:spid="_x0000_s1026" type="#_x0000_t32" style="position:absolute;margin-left:285.3pt;margin-top:14.1pt;width:55.7pt;height:18.15pt;z-index:251663360;visibility:visible;mso-wrap-style:square;mso-width-percent:0;mso-height-percent:0;mso-wrap-distance-left:9pt;mso-wrap-distance-top:0;mso-wrap-distance-right:9pt;mso-wrap-distance-bottom:0;mso-position-horizontal:absolute;mso-position-horizontal-relative:text;mso-position-vertical:absolute;mso-position-vertical-relative:text;mso-width-percent:0;mso-height-percent:0;mso-width-relative:margin;mso-height-relative:margin" o:gfxdata="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" strokecolor="#5b9bd5 [3204]" strokeweight=".5pt">
+                      <v:stroke endarrow="block" joinstyle="miter"/>
+                    </v:shape>
+                  </w:pict>
+                </mc:Fallback>
+              </mc:AlternateContent>
+            </w:r>
+            <w:r>
+              <w:rPr>
+                <w:color w:val="FF0000"/>
+              </w:rPr>
+              <w:t>Exp</w:t>
+            </w:r>
+            <w:r>
+              <w:rPr>
+                <w:color w:val="FF0000"/>
+              </w:rPr>
+              <w:t>-</w:t>
+            </w:r>
+            <w:r>
+              <w:rPr>
+                <w:color w:val="FF0000"/>
+              </w:rPr>
+              <w:t>1</w:t>
+            </w:r>
+            <w:r>
+              <w:rPr>
+                <w:color w:val="FF0000"/>
+              </w:rPr>
+              <w:t>: If the account has low balance, the spot trade</w:t>
+            </w:r>
+            <w:r>
+              <w:rPr>
+                <w:color w:val="FF0000"/>
+              </w:rPr>
+              <w:br/>
+            </w:r>
+            <w:r>
+              <w:rPr>
+                <w:color w:val="FF0000"/>
+              </w:rPr>
+              <w:t>will fail.</w:t>
+            </w:r>
+            <w:r>
+              <w:rPr>
+                <w:color w:val="FF0000"/>
+              </w:rPr>
+              <w:t xml:space="preserve"> (BR#1)</w:t>
             </w:r>
           </w:p>
           <w:p>
@@ -830,61 +1333,124 @@
           <w:p>
             <w:pPr>
               <w:rPr>
+                <w:color w:val="FF0000"/>
+              </w:rPr>
+            </w:pPr>
+            <w:r>
+              <w:rPr>
+                <w:color w:val="FF0000"/>
+              </w:rPr>
+              <w:t>Amount Prompt</w:t>
+            </w:r>
+          </w:p>
+          <w:p>
+            <w:pPr>
+              <w:rPr>
+                <w:color w:val="FF0000"/>
+              </w:rPr>
+            </w:pPr>
+          </w:p>
+          <w:p>
+            <w:pPr>
+              <w:rPr>
+                <w:color w:val="FF0000"/>
+              </w:rPr>
+            </w:pPr>
+          </w:p>
+          <w:p>
+            <w:pPr>
+              <w:rPr>
+                <w:color w:val="FF0000"/>
+              </w:rPr>
+            </w:pPr>
+          </w:p>
+          <w:p>
+            <w:pPr>
+              <w:rPr>
+                <w:color w:val="FF0000"/>
+              </w:rPr>
+            </w:pPr>
+            <w:r>
+              <w:rPr>
+                <w:color w:val="FF0000"/>
+              </w:rPr>
+              <w:t>Trade Success Prompt</w:t>
+            </w:r>
+          </w:p>
+          <w:p>
+            <w:pPr>
+              <w:rPr>
+                <w:color w:val="FF0000"/>
+              </w:rPr>
+            </w:pPr>
+          </w:p>
+          <w:p>
+            <w:pPr>
+              <w:rPr>
+                <w:color w:val="FF0000"/>
+              </w:rPr>
+            </w:pPr>
+          </w:p>
+          <w:p>
+            <w:pPr>
+              <w:rPr>
+                <w:color w:val="FF0000"/>
+              </w:rPr>
+            </w:pPr>
+          </w:p>
+          <w:p>
+            <w:pPr>
+              <w:rPr>
+                <w:color w:val="FF0000"/>
+              </w:rPr>
+            </w:pPr>
+          </w:p>
+          <w:p>
+            <w:pPr>
+              <w:rPr>
+                <w:color w:val="FF0000"/>
+              </w:rPr>
+            </w:pPr>
+            <w:r>
+              <w:rPr>
+                <w:color w:val="FF0000"/>
+              </w:rPr>
+              <w:t>Base Account Selected</w:t>
+            </w:r>
+          </w:p>
+          <w:p>
+            <w:pPr>
+              <w:rPr>
+                <w:color w:val="FF0000"/>
+              </w:rPr>
+            </w:pPr>
+          </w:p>
+          <w:p>
+            <w:pPr>
+              <w:rPr>
+                <w:color w:val="FF0000"/>
+              </w:rPr>
+            </w:pPr>
+          </w:p>
+          <w:p>
+            <w:pPr>
+              <w:rPr>
+                <w:color w:val="FF0000"/>
+              </w:rPr>
+            </w:pPr>
+          </w:p>
+          <w:p>
+            <w:pPr>
+              <w:rPr>
                 <w:rFonts w:ascii="Brush Script MT" w:hAnsi="Brush Script MT"/>
               </w:rPr>
             </w:pPr>
-          </w:p>
-          <w:p>
-            <w:pPr>
-              <w:rPr>
-                <w:rFonts w:ascii="Brush Script MT" w:hAnsi="Brush Script MT"/>
-              </w:rPr>
-            </w:pPr>
-          </w:p>
-          <w:p>
-            <w:pPr>
-              <w:spacing w:before="120" w:after="120"/>
-              <w:rPr>
-                <w:rFonts w:ascii="Brush Script MT" w:hAnsi="Brush Script MT"/>
-              </w:rPr>
-            </w:pPr>
-          </w:p>
-          <w:p>
-            <w:pPr>
-              <w:spacing w:before="120" w:after="120"/>
-              <w:rPr>
-                <w:rFonts w:ascii="Brush Script MT" w:hAnsi="Brush Script MT"/>
-              </w:rPr>
-            </w:pPr>
-          </w:p>
-          <w:p>
-            <w:pPr>
-              <w:spacing w:before="120" w:after="120"/>
-              <w:rPr>
-                <w:rFonts w:ascii="Brush Script MT" w:hAnsi="Brush Script MT"/>
-              </w:rPr>
-            </w:pPr>
-          </w:p>
-          <w:p>
-            <w:pPr>
-              <w:spacing w:after="120"/>
-              <w:rPr>
-                <w:rFonts w:ascii="Brush Script MT" w:hAnsi="Brush Script MT"/>
-              </w:rPr>
-            </w:pPr>
-          </w:p>
-          <w:p>
-            <w:pPr>
-              <w:spacing w:after="120"/>
-              <w:rPr>
-                <w:rFonts w:ascii="Brush Script MT" w:hAnsi="Brush Script MT"/>
-              </w:rPr>
-            </w:pPr>
-          </w:p>
-          <w:p>
-            <w:pPr>
-              <w:spacing w:after="120"/>
-            </w:pPr>
+            <w:r>
+              <w:rPr>
+                <w:color w:val="FF0000"/>
+              </w:rPr>
+              <w:t>Failure Prompt</w:t>
+            </w:r>
           </w:p>
         </w:tc>
       </w:tr>
@@ -918,7 +1484,22 @@
                 <w:b/>
                 <w:bCs/>
               </w:rPr>
-              <w:t xml:space="preserve">Conclusion: </w:t>
+              <w:t>Conclusion:</w:t>
+            </w:r>
+            <w:r>
+              <w:t xml:space="preserve"> </w:t>
+            </w:r>
+            <w:r>
+              <w:rPr>
+                <w:color w:val="FF0000"/>
+              </w:rPr>
+              <w:t xml:space="preserve">This UC ends when the </w:t>
+            </w:r>
+            <w:r>
+              <w:rPr>
+                <w:color w:val="FF0000"/>
+              </w:rPr>
+              <w:t>trader or coverage group receives a confirmation message.</w:t>
             </w:r>
           </w:p>
         </w:tc>
@@ -949,7 +1530,16 @@
                 <w:b/>
                 <w:bCs/>
               </w:rPr>
-              <w:t xml:space="preserve">Post-condition(s): </w:t>
+              <w:t>Post-condition(s):</w:t>
+            </w:r>
+            <w:r>
+              <w:t xml:space="preserve"> </w:t>
+            </w:r>
+            <w:r>
+              <w:rPr>
+                <w:color w:val="FF0000"/>
+              </w:rPr>
+              <w:t>A spot trade will be added to the system and executed and linked to the trader or coverage group.</w:t>
             </w:r>
           </w:p>
         </w:tc>
@@ -989,6 +1579,25 @@
           </w:p>
           <w:p>
             <w:pPr>
+              <w:pStyle w:val="ListParagraph"/>
+              <w:numPr>
+                <w:ilvl w:val="0"/>
+                <w:numId w:val="4"/>
+              </w:numPr>
+              <w:spacing w:before="120" w:after="120"/>
+              <w:rPr>
+                <w:color w:val="FF0000"/>
+              </w:rPr>
+            </w:pPr>
+            <w:r>
+              <w:rPr>
+                <w:color w:val="FF0000"/>
+              </w:rPr>
+              <w:t>BR#1: A trader or coverage group cannot execute the trade if the balance is low.</w:t>
+            </w:r>
+          </w:p>
+          <w:p>
+            <w:pPr>
               <w:spacing w:before="120" w:after="120"/>
             </w:pPr>
           </w:p>
@@ -1020,7 +1629,16 @@
                 <w:b/>
                 <w:bCs/>
               </w:rPr>
-              <w:t xml:space="preserve">Special Requirements: </w:t>
+              <w:t>Special Requirements:</w:t>
+            </w:r>
+            <w:r>
+              <w:t xml:space="preserve"> </w:t>
+            </w:r>
+            <w:r>
+              <w:rPr>
+                <w:color w:val="FF0000"/>
+              </w:rPr>
+              <w:t>None</w:t>
             </w:r>
           </w:p>
         </w:tc>
@@ -1050,6 +1668,232 @@
 <file path=word/numbering.xml><?xml version="1.0" encoding="utf-8"?>
 <w:numbering xmlns:wpc="http://schemas.microsoft.com/office/word/2010/wordprocessingCanvas" xmlns:cx="http://schemas.microsoft.com/office/drawing/2014/chartex" xmlns:cx1="http://schemas.microsoft.com/office/drawing/2015/9/8/chartex" xmlns:cx2="http://schemas.microsoft.com/office/drawing/2015/10/21/chartex" xmlns:cx3="http://schemas.microsoft.com/office/drawing/2016/5/9/chartex" xmlns:cx4="http://schemas.microsoft.com/office/drawing/2016/5/10/chartex" xmlns:cx5="http://schemas.microsoft.com/office/drawing/2016/5/11/chartex" xmlns:cx6="http://schemas.microsoft.com/office/drawing/2016/5/12/chartex" xmlns:cx7="http://schemas.microsoft.com/office/drawing/2016/5/13/chartex" xmlns:cx8="http://schemas.microsoft.com/office/drawing/2016/5/14/chartex" xmlns:mc="http://schemas.openxmlformats.org/markup-compatibility/2006" xmlns:aink="http://schemas.microsoft.com/office/drawing/2016/ink" xmlns:am3d="http://schemas.microsoft.com/office/drawing/2017/model3d" xmlns:o="urn:schemas-microsoft-com:office:office" xmlns:oel="http://schemas.microsoft.com/office/2019/extlst" xmlns:r="http://schemas.openxmlformats.org/officeDocument/2006/relationships" xmlns:m="http://schemas.openxmlformats.org/officeDocument/2006/math" xmlns:v="urn:schemas-microsoft-com:vml" xmlns:wp14="http://schemas.microsoft.com/office/word/2010/wordprocessingDrawing" xmlns:wp="http://schemas.openxmlformats.org/drawingml/2006/wordprocessingDrawing" xmlns:w10="urn:schemas-microsoft-com:office:word" xmlns:w="http://schemas.openxmlformats.org/wordprocessingml/2006/main" xmlns:w14="http://schemas.microsoft.com/office/word/2010/wordml" xmlns:w15="http://schemas.microsoft.com/office/word/2012/wordml" xmlns:w16cex="http://schemas.microsoft.com/office/word/2018/wordml/cex" xmlns:w16cid="http://schemas.microsoft.com/office/word/2016/wordml/cid" xmlns:w16="http://schemas.microsoft.com/office/word/2018/wordml" xmlns:w16sdtdh="http://schemas.microsoft.com/office/word/2020/wordml/sdtdatahash" xmlns:w16se="http://schemas.microsoft.com/office/word/2015/wordml/symex" xmlns:wpg="http://schemas.microsoft.com/office/word/2010/wordprocessingGroup" xmlns:wpi="http://schemas.microsoft.com/office/word/2010/wordprocessingInk" xmlns:wne="http://schemas.microsoft.com/office/word/2006/wordml" xmlns:wps="http://schemas.microsoft.com/office/word/2010/wordprocessingShape" mc:Ignorable="w14 w15 w16se w16cid w16 w16cex w16sdtdh wp14">
   <w:abstractNum w:abstractNumId="0" w15:restartNumberingAfterBreak="0">
+    <w:nsid w:val="26141047"/>
+    <w:multiLevelType w:val="hybridMultilevel"/>
+    <w:tmpl w:val="D0780A36"/>
+    <w:lvl w:ilvl="0" w:tplc="5B426346">
+      <w:start w:val="1"/>
+      <w:numFmt w:val="bullet"/>
+      <w:lvlText w:val="-"/>
+      <w:lvlJc w:val="left"/>
+      <w:pPr>
+        <w:ind w:left="720" w:hanging="360"/>
+      </w:pPr>
+      <w:rPr>
+        <w:rFonts w:ascii="Times New Roman" w:eastAsia="Times New Roman" w:hAnsi="Times New Roman" w:cs="Times New Roman" w:hint="default"/>
+      </w:rPr>
+    </w:lvl>
+    <w:lvl w:ilvl="1" w:tplc="04090003" w:tentative="1">
+      <w:start w:val="1"/>
+      <w:numFmt w:val="bullet"/>
+      <w:lvlText w:val="o"/>
+      <w:lvlJc w:val="left"/>
+      <w:pPr>
+        <w:ind w:left="1440" w:hanging="360"/>
+      </w:pPr>
+      <w:rPr>
+        <w:rFonts w:ascii="Courier New" w:hAnsi="Courier New" w:cs="Courier New" w:hint="default"/>
+      </w:rPr>
+    </w:lvl>
+    <w:lvl w:ilvl="2" w:tplc="04090005" w:tentative="1">
+      <w:start w:val="1"/>
+      <w:numFmt w:val="bullet"/>
+      <w:lvlText w:val=""/>
+      <w:lvlJc w:val="left"/>
+      <w:pPr>
+        <w:ind w:left="2160" w:hanging="360"/>
+      </w:pPr>
+      <w:rPr>
+        <w:rFonts w:ascii="Wingdings" w:hAnsi="Wingdings" w:hint="default"/>
+      </w:rPr>
+    </w:lvl>
+    <w:lvl w:ilvl="3" w:tplc="04090001" w:tentative="1">
+      <w:start w:val="1"/>
+      <w:numFmt w:val="bullet"/>
+      <w:lvlText w:val=""/>
+      <w:lvlJc w:val="left"/>
+      <w:pPr>
+        <w:ind w:left="2880" w:hanging="360"/>
+      </w:pPr>
+      <w:rPr>
+        <w:rFonts w:ascii="Symbol" w:hAnsi="Symbol" w:hint="default"/>
+      </w:rPr>
+    </w:lvl>
+    <w:lvl w:ilvl="4" w:tplc="04090003" w:tentative="1">
+      <w:start w:val="1"/>
+      <w:numFmt w:val="bullet"/>
+      <w:lvlText w:val="o"/>
+      <w:lvlJc w:val="left"/>
+      <w:pPr>
+        <w:ind w:left="3600" w:hanging="360"/>
+      </w:pPr>
+      <w:rPr>
+        <w:rFonts w:ascii="Courier New" w:hAnsi="Courier New" w:cs="Courier New" w:hint="default"/>
+      </w:rPr>
+    </w:lvl>
+    <w:lvl w:ilvl="5" w:tplc="04090005" w:tentative="1">
+      <w:start w:val="1"/>
+      <w:numFmt w:val="bullet"/>
+      <w:lvlText w:val=""/>
+      <w:lvlJc w:val="left"/>
+      <w:pPr>
+        <w:ind w:left="4320" w:hanging="360"/>
+      </w:pPr>
+      <w:rPr>
+        <w:rFonts w:ascii="Wingdings" w:hAnsi="Wingdings" w:hint="default"/>
+      </w:rPr>
+    </w:lvl>
+    <w:lvl w:ilvl="6" w:tplc="04090001" w:tentative="1">
+      <w:start w:val="1"/>
+      <w:numFmt w:val="bullet"/>
+      <w:lvlText w:val=""/>
+      <w:lvlJc w:val="left"/>
+      <w:pPr>
+        <w:ind w:left="5040" w:hanging="360"/>
+      </w:pPr>
+      <w:rPr>
+        <w:rFonts w:ascii="Symbol" w:hAnsi="Symbol" w:hint="default"/>
+      </w:rPr>
+    </w:lvl>
+    <w:lvl w:ilvl="7" w:tplc="04090003" w:tentative="1">
+      <w:start w:val="1"/>
+      <w:numFmt w:val="bullet"/>
+      <w:lvlText w:val="o"/>
+      <w:lvlJc w:val="left"/>
+      <w:pPr>
+        <w:ind w:left="5760" w:hanging="360"/>
+      </w:pPr>
+      <w:rPr>
+        <w:rFonts w:ascii="Courier New" w:hAnsi="Courier New" w:cs="Courier New" w:hint="default"/>
+      </w:rPr>
+    </w:lvl>
+    <w:lvl w:ilvl="8" w:tplc="04090005" w:tentative="1">
+      <w:start w:val="1"/>
+      <w:numFmt w:val="bullet"/>
+      <w:lvlText w:val=""/>
+      <w:lvlJc w:val="left"/>
+      <w:pPr>
+        <w:ind w:left="6480" w:hanging="360"/>
+      </w:pPr>
+      <w:rPr>
+        <w:rFonts w:ascii="Wingdings" w:hAnsi="Wingdings" w:hint="default"/>
+      </w:rPr>
+    </w:lvl>
+  </w:abstractNum>
+  <w:abstractNum w:abstractNumId="1" w15:restartNumberingAfterBreak="0">
+    <w:nsid w:val="45B15656"/>
+    <w:multiLevelType w:val="hybridMultilevel"/>
+    <w:tmpl w:val="ECF89FB6"/>
+    <w:lvl w:ilvl="0" w:tplc="19F0698E">
+      <w:start w:val="1"/>
+      <w:numFmt w:val="bullet"/>
+      <w:lvlText w:val="-"/>
+      <w:lvlJc w:val="left"/>
+      <w:pPr>
+        <w:ind w:left="720" w:hanging="360"/>
+      </w:pPr>
+      <w:rPr>
+        <w:rFonts w:ascii="Times New Roman" w:eastAsia="Times New Roman" w:hAnsi="Times New Roman" w:cs="Times New Roman" w:hint="default"/>
+      </w:rPr>
+    </w:lvl>
+    <w:lvl w:ilvl="1" w:tplc="04090003" w:tentative="1">
+      <w:start w:val="1"/>
+      <w:numFmt w:val="bullet"/>
+      <w:lvlText w:val="o"/>
+      <w:lvlJc w:val="left"/>
+      <w:pPr>
+        <w:ind w:left="1440" w:hanging="360"/>
+      </w:pPr>
+      <w:rPr>
+        <w:rFonts w:ascii="Courier New" w:hAnsi="Courier New" w:cs="Courier New" w:hint="default"/>
+      </w:rPr>
+    </w:lvl>
+    <w:lvl w:ilvl="2" w:tplc="04090005" w:tentative="1">
+      <w:start w:val="1"/>
+      <w:numFmt w:val="bullet"/>
+      <w:lvlText w:val=""/>
+      <w:lvlJc w:val="left"/>
+      <w:pPr>
+        <w:ind w:left="2160" w:hanging="360"/>
+      </w:pPr>
+      <w:rPr>
+        <w:rFonts w:ascii="Wingdings" w:hAnsi="Wingdings" w:hint="default"/>
+      </w:rPr>
+    </w:lvl>
+    <w:lvl w:ilvl="3" w:tplc="04090001" w:tentative="1">
+      <w:start w:val="1"/>
+      <w:numFmt w:val="bullet"/>
+      <w:lvlText w:val=""/>
+      <w:lvlJc w:val="left"/>
+      <w:pPr>
+        <w:ind w:left="2880" w:hanging="360"/>
+      </w:pPr>
+      <w:rPr>
+        <w:rFonts w:ascii="Symbol" w:hAnsi="Symbol" w:hint="default"/>
+      </w:rPr>
+    </w:lvl>
+    <w:lvl w:ilvl="4" w:tplc="04090003" w:tentative="1">
+      <w:start w:val="1"/>
+      <w:numFmt w:val="bullet"/>
+      <w:lvlText w:val="o"/>
+      <w:lvlJc w:val="left"/>
+      <w:pPr>
+        <w:ind w:left="3600" w:hanging="360"/>
+      </w:pPr>
+      <w:rPr>
+        <w:rFonts w:ascii="Courier New" w:hAnsi="Courier New" w:cs="Courier New" w:hint="default"/>
+      </w:rPr>
+    </w:lvl>
+    <w:lvl w:ilvl="5" w:tplc="04090005" w:tentative="1">
+      <w:start w:val="1"/>
+      <w:numFmt w:val="bullet"/>
+      <w:lvlText w:val=""/>
+      <w:lvlJc w:val="left"/>
+      <w:pPr>
+        <w:ind w:left="4320" w:hanging="360"/>
+      </w:pPr>
+      <w:rPr>
+        <w:rFonts w:ascii="Wingdings" w:hAnsi="Wingdings" w:hint="default"/>
+      </w:rPr>
+    </w:lvl>
+    <w:lvl w:ilvl="6" w:tplc="04090001" w:tentative="1">
+      <w:start w:val="1"/>
+      <w:numFmt w:val="bullet"/>
+      <w:lvlText w:val=""/>
+      <w:lvlJc w:val="left"/>
+      <w:pPr>
+        <w:ind w:left="5040" w:hanging="360"/>
+      </w:pPr>
+      <w:rPr>
+        <w:rFonts w:ascii="Symbol" w:hAnsi="Symbol" w:hint="default"/>
+      </w:rPr>
+    </w:lvl>
+    <w:lvl w:ilvl="7" w:tplc="04090003" w:tentative="1">
+      <w:start w:val="1"/>
+      <w:numFmt w:val="bullet"/>
+      <w:lvlText w:val="o"/>
+      <w:lvlJc w:val="left"/>
+      <w:pPr>
+        <w:ind w:left="5760" w:hanging="360"/>
+      </w:pPr>
+      <w:rPr>
+        <w:rFonts w:ascii="Courier New" w:hAnsi="Courier New" w:cs="Courier New" w:hint="default"/>
+      </w:rPr>
+    </w:lvl>
+    <w:lvl w:ilvl="8" w:tplc="04090005" w:tentative="1">
+      <w:start w:val="1"/>
+      <w:numFmt w:val="bullet"/>
+      <w:lvlText w:val=""/>
+      <w:lvlJc w:val="left"/>
+      <w:pPr>
+        <w:ind w:left="6480" w:hanging="360"/>
+      </w:pPr>
+      <w:rPr>
+        <w:rFonts w:ascii="Wingdings" w:hAnsi="Wingdings" w:hint="default"/>
+      </w:rPr>
+    </w:lvl>
+  </w:abstractNum>
+  <w:abstractNum w:abstractNumId="2" w15:restartNumberingAfterBreak="0">
     <w:nsid w:val="59E97DC1"/>
     <w:multiLevelType w:val="hybridMultilevel"/>
     <w:tmpl w:val="F2601082"/>
@@ -1162,7 +2006,96 @@
       </w:rPr>
     </w:lvl>
   </w:abstractNum>
-  <w:abstractNum w:abstractNumId="1" w15:restartNumberingAfterBreak="0">
+  <w:abstractNum w:abstractNumId="3" w15:restartNumberingAfterBreak="0">
+    <w:nsid w:val="60FF5207"/>
+    <w:multiLevelType w:val="hybridMultilevel"/>
+    <w:tmpl w:val="DC2E74DE"/>
+    <w:lvl w:ilvl="0" w:tplc="0409000F">
+      <w:start w:val="1"/>
+      <w:numFmt w:val="decimal"/>
+      <w:lvlText w:val="%1."/>
+      <w:lvlJc w:val="left"/>
+      <w:pPr>
+        <w:ind w:left="720" w:hanging="360"/>
+      </w:pPr>
+      <w:rPr>
+        <w:rFonts w:hint="default"/>
+      </w:rPr>
+    </w:lvl>
+    <w:lvl w:ilvl="1" w:tplc="04090019" w:tentative="1">
+      <w:start w:val="1"/>
+      <w:numFmt w:val="lowerLetter"/>
+      <w:lvlText w:val="%2."/>
+      <w:lvlJc w:val="left"/>
+      <w:pPr>
+        <w:ind w:left="1440" w:hanging="360"/>
+      </w:pPr>
+    </w:lvl>
+    <w:lvl w:ilvl="2" w:tplc="0409001B" w:tentative="1">
+      <w:start w:val="1"/>
+      <w:numFmt w:val="lowerRoman"/>
+      <w:lvlText w:val="%3."/>
+      <w:lvlJc w:val="right"/>
+      <w:pPr>
+        <w:ind w:left="2160" w:hanging="180"/>
+      </w:pPr>
+    </w:lvl>
+    <w:lvl w:ilvl="3" w:tplc="0409000F" w:tentative="1">
+      <w:start w:val="1"/>
+      <w:numFmt w:val="decimal"/>
+      <w:lvlText w:val="%4."/>
+      <w:lvlJc w:val="left"/>
+      <w:pPr>
+        <w:ind w:left="2880" w:hanging="360"/>
+      </w:pPr>
+    </w:lvl>
+    <w:lvl w:ilvl="4" w:tplc="04090019" w:tentative="1">
+      <w:start w:val="1"/>
+      <w:numFmt w:val="lowerLetter"/>
+      <w:lvlText w:val="%5."/>
+      <w:lvlJc w:val="left"/>
+      <w:pPr>
+        <w:ind w:left="3600" w:hanging="360"/>
+      </w:pPr>
+    </w:lvl>
+    <w:lvl w:ilvl="5" w:tplc="0409001B" w:tentative="1">
+      <w:start w:val="1"/>
+      <w:numFmt w:val="lowerRoman"/>
+      <w:lvlText w:val="%6."/>
+      <w:lvlJc w:val="right"/>
+      <w:pPr>
+        <w:ind w:left="4320" w:hanging="180"/>
+      </w:pPr>
+    </w:lvl>
+    <w:lvl w:ilvl="6" w:tplc="0409000F" w:tentative="1">
+      <w:start w:val="1"/>
+      <w:numFmt w:val="decimal"/>
+      <w:lvlText w:val="%7."/>
+      <w:lvlJc w:val="left"/>
+      <w:pPr>
+        <w:ind w:left="5040" w:hanging="360"/>
+      </w:pPr>
+    </w:lvl>
+    <w:lvl w:ilvl="7" w:tplc="04090019" w:tentative="1">
+      <w:start w:val="1"/>
+      <w:numFmt w:val="lowerLetter"/>
+      <w:lvlText w:val="%8."/>
+      <w:lvlJc w:val="left"/>
+      <w:pPr>
+        <w:ind w:left="5760" w:hanging="360"/>
+      </w:pPr>
+    </w:lvl>
+    <w:lvl w:ilvl="8" w:tplc="0409001B" w:tentative="1">
+      <w:start w:val="1"/>
+      <w:numFmt w:val="lowerRoman"/>
+      <w:lvlText w:val="%9."/>
+      <w:lvlJc w:val="right"/>
+      <w:pPr>
+        <w:ind w:left="6480" w:hanging="180"/>
+      </w:pPr>
+    </w:lvl>
+  </w:abstractNum>
+  <w:abstractNum w:abstractNumId="4" w15:restartNumberingAfterBreak="0">
     <w:nsid w:val="61F71EFD"/>
     <w:multiLevelType w:val="hybridMultilevel"/>
     <w:tmpl w:val="018A50A8"/>
@@ -1249,7 +2182,7 @@
     </w:lvl>
   </w:abstractNum>
   <w:num w:numId="1" w16cid:durableId="463621004">
-    <w:abstractNumId w:val="1"/>
+    <w:abstractNumId w:val="4"/>
     <w:lvlOverride w:ilvl="0">
       <w:startOverride w:val="1"/>
     </w:lvlOverride>
@@ -1279,6 +2212,15 @@
     </w:lvlOverride>
   </w:num>
   <w:num w:numId="2" w16cid:durableId="1050808885">
+    <w:abstractNumId w:val="2"/>
+  </w:num>
+  <w:num w:numId="3" w16cid:durableId="1709179839">
+    <w:abstractNumId w:val="3"/>
+  </w:num>
+  <w:num w:numId="4" w16cid:durableId="267929728">
+    <w:abstractNumId w:val="1"/>
+  </w:num>
+  <w:num w:numId="5" w16cid:durableId="284042646">
     <w:abstractNumId w:val="0"/>
   </w:num>
 </w:numbering>
@@ -1682,7 +2624,7 @@
   <w:style w:type="paragraph" w:default="1" w:styleId="Normal">
     <w:name w:val="Normal"/>
     <w:qFormat/>
-    <w:rsid w:val="00117FE1"/>
+    <w:rsid w:val="00006050"/>
     <w:pPr>
       <w:spacing w:after="0" w:line="240" w:lineRule="auto"/>
     </w:pPr>
@@ -1718,6 +2660,17 @@
     <w:uiPriority w:val="99"/>
     <w:semiHidden/>
     <w:unhideWhenUsed/>
+  </w:style>
+  <w:style w:type="paragraph" w:styleId="ListParagraph">
+    <w:name w:val="List Paragraph"/>
+    <w:basedOn w:val="Normal"/>
+    <w:uiPriority w:val="34"/>
+    <w:qFormat/>
+    <w:rsid w:val="006659E3"/>
+    <w:pPr>
+      <w:ind w:left="720"/>
+      <w:contextualSpacing/>
+    </w:pPr>
   </w:style>
 </w:styles>
 </file>

</xml_diff>